<commit_message>
Adding functionality and validation
</commit_message>
<xml_diff>
--- a/CSharp-Web-Basics/Exam/Andreys/Problem Description/CSharp-Web-Basics-Exam-Preparation-Part-1.docx
+++ b/CSharp-Web-Basics/Exam/Andreys/Problem Description/CSharp-Web-Basics-Exam-Preparation-Part-1.docx
@@ -41,14 +41,8 @@
       <w:pPr>
         <w:pStyle w:val="Heading2"/>
         <w:jc w:val="both"/>
-        <w:rPr>
-          <w:highlight w:val="yellow"/>
-        </w:rPr>
-      </w:pPr>
-      <w:r>
-        <w:rPr>
-          <w:highlight w:val="yellow"/>
-        </w:rPr>
+      </w:pPr>
+      <w:r>
         <w:t>Technological Requirements</w:t>
       </w:r>
     </w:p>
@@ -63,13 +57,11 @@
         <w:rPr>
           <w:b/>
           <w:sz w:val="24"/>
-          <w:highlight w:val="yellow"/>
         </w:rPr>
       </w:pPr>
       <w:r>
         <w:rPr>
           <w:sz w:val="24"/>
-          <w:highlight w:val="yellow"/>
         </w:rPr>
         <w:t xml:space="preserve">Use the </w:t>
       </w:r>
@@ -77,7 +69,6 @@
         <w:rPr>
           <w:b/>
           <w:sz w:val="24"/>
-          <w:highlight w:val="yellow"/>
         </w:rPr>
         <w:t>SIS</w:t>
       </w:r>
@@ -92,13 +83,11 @@
         <w:jc w:val="both"/>
         <w:rPr>
           <w:sz w:val="24"/>
-          <w:highlight w:val="yellow"/>
         </w:rPr>
       </w:pPr>
       <w:r>
         <w:rPr>
           <w:sz w:val="24"/>
-          <w:highlight w:val="yellow"/>
         </w:rPr>
         <w:t xml:space="preserve">Use </w:t>
       </w:r>
@@ -106,7 +95,6 @@
         <w:rPr>
           <w:b/>
           <w:sz w:val="24"/>
-          <w:highlight w:val="yellow"/>
         </w:rPr>
         <w:t>Entity Framework Core</w:t>
       </w:r>
@@ -114,40 +102,26 @@
     <w:p>
       <w:pPr>
         <w:jc w:val="both"/>
-        <w:rPr>
-          <w:highlight w:val="yellow"/>
-        </w:rPr>
-      </w:pPr>
-      <w:r>
-        <w:rPr>
-          <w:highlight w:val="yellow"/>
-        </w:rPr>
+      </w:pPr>
+      <w:r>
         <w:t xml:space="preserve">The Technological Requirements are </w:t>
       </w:r>
       <w:r>
         <w:rPr>
           <w:b/>
-          <w:highlight w:val="yellow"/>
         </w:rPr>
         <w:t>ABSOLUTE</w:t>
       </w:r>
       <w:r>
-        <w:rPr>
-          <w:highlight w:val="yellow"/>
-        </w:rPr>
         <w:t xml:space="preserve">. If you do not follow them, you will </w:t>
       </w:r>
       <w:r>
         <w:rPr>
           <w:b/>
-          <w:highlight w:val="yellow"/>
         </w:rPr>
         <w:t>NOT</w:t>
       </w:r>
       <w:r>
-        <w:rPr>
-          <w:highlight w:val="yellow"/>
-        </w:rPr>
         <w:t xml:space="preserve"> be scored for other Requirements. </w:t>
       </w:r>
     </w:p>
@@ -156,35 +130,24 @@
         <w:jc w:val="both"/>
       </w:pPr>
       <w:r>
-        <w:rPr>
-          <w:highlight w:val="yellow"/>
-        </w:rPr>
         <w:t xml:space="preserve">Now that you know the </w:t>
       </w:r>
       <w:r>
         <w:rPr>
           <w:b/>
-          <w:highlight w:val="yellow"/>
         </w:rPr>
         <w:t>Technological Requirements</w:t>
       </w:r>
       <w:r>
-        <w:rPr>
-          <w:highlight w:val="yellow"/>
-        </w:rPr>
         <w:t xml:space="preserve">, let us see what the </w:t>
       </w:r>
       <w:r>
         <w:rPr>
           <w:b/>
-          <w:highlight w:val="yellow"/>
         </w:rPr>
         <w:t>Functional Requirements</w:t>
       </w:r>
       <w:r>
-        <w:rPr>
-          <w:highlight w:val="yellow"/>
-        </w:rPr>
         <w:t xml:space="preserve"> are.</w:t>
       </w:r>
     </w:p>
@@ -249,21 +212,14 @@
           <w:ilvl w:val="0"/>
           <w:numId w:val="21"/>
         </w:numPr>
-        <w:rPr>
-          <w:highlight w:val="yellow"/>
-        </w:rPr>
-      </w:pPr>
-      <w:r>
-        <w:rPr>
-          <w:highlight w:val="yellow"/>
-        </w:rPr>
+      </w:pPr>
+      <w:r>
         <w:t xml:space="preserve">Has an </w:t>
       </w:r>
       <w:r>
         <w:rPr>
           <w:b/>
           <w:bCs/>
-          <w:highlight w:val="yellow"/>
         </w:rPr>
         <w:t>Id – G</w:t>
       </w:r>
@@ -271,7 +227,6 @@
         <w:rPr>
           <w:b/>
           <w:bCs/>
-          <w:highlight w:val="yellow"/>
         </w:rPr>
         <w:t>UID-string</w:t>
       </w:r>
@@ -279,7 +234,6 @@
         <w:rPr>
           <w:b/>
           <w:bCs/>
-          <w:highlight w:val="yellow"/>
         </w:rPr>
         <w:t>, Primary key</w:t>
       </w:r>
@@ -293,77 +247,53 @@
         </w:numPr>
         <w:rPr>
           <w:b/>
-          <w:highlight w:val="yellow"/>
-        </w:rPr>
-      </w:pPr>
-      <w:r>
-        <w:rPr>
-          <w:highlight w:val="yellow"/>
-        </w:rPr>
+        </w:rPr>
+      </w:pPr>
+      <w:r>
         <w:t xml:space="preserve">Has </w:t>
       </w:r>
       <w:r>
-        <w:rPr>
-          <w:highlight w:val="yellow"/>
-        </w:rPr>
         <w:t>a</w:t>
       </w:r>
       <w:r>
-        <w:rPr>
-          <w:highlight w:val="yellow"/>
-        </w:rPr>
         <w:t xml:space="preserve"> </w:t>
       </w:r>
       <w:r>
         <w:rPr>
           <w:rStyle w:val="CodeChar"/>
-          <w:highlight w:val="yellow"/>
         </w:rPr>
         <w:t>Username</w:t>
       </w:r>
       <w:r>
         <w:rPr>
           <w:rStyle w:val="CodeChar"/>
-          <w:highlight w:val="yellow"/>
         </w:rPr>
         <w:t xml:space="preserve"> – </w:t>
       </w:r>
       <w:r>
-        <w:rPr>
-          <w:highlight w:val="yellow"/>
-        </w:rPr>
         <w:t>a</w:t>
       </w:r>
       <w:r>
         <w:rPr>
           <w:rStyle w:val="CodeChar"/>
-          <w:highlight w:val="yellow"/>
         </w:rPr>
         <w:t xml:space="preserve"> string </w:t>
       </w:r>
       <w:r>
-        <w:rPr>
-          <w:highlight w:val="yellow"/>
-        </w:rPr>
         <w:t xml:space="preserve">with </w:t>
       </w:r>
       <w:r>
         <w:rPr>
           <w:b/>
-          <w:highlight w:val="yellow"/>
         </w:rPr>
         <w:t>min length 4</w:t>
       </w:r>
       <w:r>
-        <w:rPr>
-          <w:highlight w:val="yellow"/>
-        </w:rPr>
         <w:t xml:space="preserve"> and </w:t>
       </w:r>
       <w:r>
         <w:rPr>
           <w:b/>
-          <w:highlight w:val="yellow"/>
         </w:rPr>
         <w:t>max length 10 (inclusive) (required)</w:t>
       </w:r>
@@ -427,13 +357,7 @@
         <w:rPr>
           <w:b/>
         </w:rPr>
-        <w:t>6</w:t>
-      </w:r>
-      <w:r>
-        <w:rPr>
-          <w:b/>
-        </w:rPr>
-        <w:t xml:space="preserve"> </w:t>
+        <w:t xml:space="preserve">6 </w:t>
       </w:r>
       <w:r>
         <w:t xml:space="preserve">and </w:t>
@@ -442,13 +366,7 @@
         <w:rPr>
           <w:b/>
         </w:rPr>
-        <w:t>max length 20</w:t>
-      </w:r>
-      <w:r>
-        <w:rPr>
-          <w:b/>
-        </w:rPr>
-        <w:t xml:space="preserve"> (inclusive)</w:t>
+        <w:t>max length 20 (inclusive)</w:t>
       </w:r>
       <w:r>
         <w:t xml:space="preserve"> </w:t>
@@ -458,22 +376,7 @@
           <w:rStyle w:val="CodeChar"/>
           <w:rFonts w:asciiTheme="minorHAnsi" w:hAnsiTheme="minorHAnsi" w:cstheme="minorHAnsi"/>
         </w:rPr>
-        <w:t xml:space="preserve"> </w:t>
-      </w:r>
-      <w:r>
-        <w:rPr>
-          <w:rStyle w:val="CodeChar"/>
-          <w:rFonts w:asciiTheme="minorHAnsi" w:hAnsiTheme="minorHAnsi" w:cstheme="minorHAnsi"/>
-          <w:highlight w:val="green"/>
-        </w:rPr>
-        <w:t>- hashed</w:t>
-      </w:r>
-      <w:r>
-        <w:rPr>
-          <w:rStyle w:val="CodeChar"/>
-          <w:rFonts w:asciiTheme="minorHAnsi" w:hAnsiTheme="minorHAnsi" w:cstheme="minorHAnsi"/>
-        </w:rPr>
-        <w:t xml:space="preserve"> </w:t>
+        <w:t xml:space="preserve"> - hashed </w:t>
       </w:r>
       <w:r>
         <w:rPr>
@@ -508,19 +411,14 @@
           <w:rStyle w:val="CodeChar"/>
           <w:rFonts w:asciiTheme="minorHAnsi" w:hAnsiTheme="minorHAnsi"/>
           <w:noProof w:val="0"/>
-          <w:highlight w:val="yellow"/>
-        </w:rPr>
-      </w:pPr>
-      <w:r>
-        <w:rPr>
-          <w:highlight w:val="yellow"/>
-        </w:rPr>
+        </w:rPr>
+      </w:pPr>
+      <w:r>
         <w:t xml:space="preserve">Has an </w:t>
       </w:r>
       <w:r>
         <w:rPr>
           <w:rStyle w:val="CodeChar"/>
-          <w:highlight w:val="yellow"/>
         </w:rPr>
         <w:t>Email</w:t>
       </w:r>
@@ -540,21 +438,14 @@
           <w:ilvl w:val="0"/>
           <w:numId w:val="22"/>
         </w:numPr>
-        <w:rPr>
-          <w:highlight w:val="yellow"/>
-        </w:rPr>
-      </w:pPr>
-      <w:r>
-        <w:rPr>
-          <w:highlight w:val="yellow"/>
-        </w:rPr>
+      </w:pPr>
+      <w:r>
         <w:t xml:space="preserve">Has an </w:t>
       </w:r>
       <w:r>
         <w:rPr>
           <w:b/>
           <w:bCs/>
-          <w:highlight w:val="yellow"/>
         </w:rPr>
         <w:t>Id</w:t>
       </w:r>
@@ -562,7 +453,6 @@
         <w:rPr>
           <w:b/>
           <w:bCs/>
-          <w:highlight w:val="yellow"/>
         </w:rPr>
         <w:t xml:space="preserve"> – </w:t>
       </w:r>
@@ -570,7 +460,6 @@
         <w:rPr>
           <w:b/>
           <w:bCs/>
-          <w:highlight w:val="yellow"/>
         </w:rPr>
         <w:t>int</w:t>
       </w:r>
@@ -578,7 +467,6 @@
         <w:rPr>
           <w:b/>
           <w:bCs/>
-          <w:highlight w:val="yellow"/>
         </w:rPr>
         <w:t>, Primary key</w:t>
       </w:r>
@@ -595,65 +483,47 @@
           <w:rFonts w:asciiTheme="minorHAnsi" w:hAnsiTheme="minorHAnsi"/>
           <w:b w:val="0"/>
           <w:noProof w:val="0"/>
-          <w:highlight w:val="yellow"/>
-        </w:rPr>
-      </w:pPr>
-      <w:r>
-        <w:rPr>
-          <w:highlight w:val="yellow"/>
-        </w:rPr>
+        </w:rPr>
+      </w:pPr>
+      <w:r>
         <w:t xml:space="preserve">Has a </w:t>
       </w:r>
       <w:r>
         <w:rPr>
           <w:rStyle w:val="CodeChar"/>
-          <w:highlight w:val="yellow"/>
         </w:rPr>
         <w:t>Name</w:t>
       </w:r>
       <w:r>
         <w:rPr>
           <w:rStyle w:val="CodeChar"/>
-          <w:highlight w:val="yellow"/>
         </w:rPr>
         <w:t xml:space="preserve"> – </w:t>
       </w:r>
       <w:r>
-        <w:rPr>
-          <w:highlight w:val="yellow"/>
-        </w:rPr>
         <w:t>a</w:t>
       </w:r>
       <w:r>
         <w:rPr>
           <w:rStyle w:val="CodeChar"/>
-          <w:highlight w:val="yellow"/>
         </w:rPr>
         <w:t xml:space="preserve"> string </w:t>
       </w:r>
       <w:r>
-        <w:rPr>
-          <w:highlight w:val="yellow"/>
-        </w:rPr>
         <w:t xml:space="preserve">with </w:t>
       </w:r>
       <w:r>
         <w:rPr>
           <w:b/>
-          <w:highlight w:val="yellow"/>
         </w:rPr>
         <w:t>min length 4</w:t>
       </w:r>
       <w:r>
-        <w:rPr>
-          <w:highlight w:val="yellow"/>
-        </w:rPr>
         <w:t xml:space="preserve"> and </w:t>
       </w:r>
       <w:r>
         <w:rPr>
           <w:b/>
-          <w:highlight w:val="yellow"/>
         </w:rPr>
         <w:t>max length 20 (inclusive) (required)</w:t>
       </w:r>
@@ -670,7 +540,6 @@
           <w:rFonts w:asciiTheme="minorHAnsi" w:hAnsiTheme="minorHAnsi"/>
           <w:b w:val="0"/>
           <w:noProof w:val="0"/>
-          <w:highlight w:val="yellow"/>
         </w:rPr>
       </w:pPr>
       <w:r>
@@ -678,47 +547,36 @@
           <w:rStyle w:val="CodeChar"/>
           <w:b w:val="0"/>
           <w:bCs/>
-          <w:highlight w:val="yellow"/>
         </w:rPr>
         <w:t xml:space="preserve">Has a </w:t>
       </w:r>
       <w:r>
         <w:rPr>
           <w:rStyle w:val="CodeChar"/>
-          <w:highlight w:val="yellow"/>
         </w:rPr>
         <w:t>Description</w:t>
       </w:r>
       <w:r>
         <w:rPr>
           <w:rStyle w:val="CodeChar"/>
-          <w:highlight w:val="yellow"/>
         </w:rPr>
         <w:t xml:space="preserve"> – </w:t>
       </w:r>
       <w:r>
-        <w:rPr>
-          <w:highlight w:val="yellow"/>
-        </w:rPr>
         <w:t>a</w:t>
       </w:r>
       <w:r>
         <w:rPr>
           <w:rStyle w:val="CodeChar"/>
-          <w:highlight w:val="yellow"/>
         </w:rPr>
         <w:t xml:space="preserve"> string </w:t>
       </w:r>
       <w:r>
-        <w:rPr>
-          <w:highlight w:val="yellow"/>
-        </w:rPr>
         <w:t xml:space="preserve">with </w:t>
       </w:r>
       <w:r>
         <w:rPr>
           <w:b/>
-          <w:highlight w:val="yellow"/>
         </w:rPr>
         <w:t>max length 10 (inclusive)</w:t>
       </w:r>
@@ -735,41 +593,33 @@
           <w:rFonts w:asciiTheme="minorHAnsi" w:hAnsiTheme="minorHAnsi"/>
           <w:b w:val="0"/>
           <w:noProof w:val="0"/>
-          <w:highlight w:val="yellow"/>
         </w:rPr>
       </w:pPr>
       <w:r>
         <w:rPr>
           <w:rStyle w:val="CodeChar"/>
           <w:b w:val="0"/>
-          <w:highlight w:val="yellow"/>
         </w:rPr>
         <w:t>Has a</w:t>
       </w:r>
       <w:r>
         <w:rPr>
           <w:rStyle w:val="CodeChar"/>
-          <w:highlight w:val="yellow"/>
         </w:rPr>
         <w:t xml:space="preserve"> ImageUrl</w:t>
       </w:r>
       <w:r>
         <w:rPr>
           <w:rStyle w:val="CodeChar"/>
-          <w:highlight w:val="yellow"/>
         </w:rPr>
         <w:t xml:space="preserve"> – </w:t>
       </w:r>
       <w:r>
-        <w:rPr>
-          <w:highlight w:val="yellow"/>
-        </w:rPr>
         <w:t>a</w:t>
       </w:r>
       <w:r>
         <w:rPr>
           <w:rStyle w:val="CodeChar"/>
-          <w:highlight w:val="yellow"/>
         </w:rPr>
         <w:t xml:space="preserve"> string</w:t>
       </w:r>
@@ -781,50 +631,39 @@
           <w:ilvl w:val="0"/>
           <w:numId w:val="22"/>
         </w:numPr>
-        <w:rPr>
-          <w:highlight w:val="yellow"/>
-        </w:rPr>
       </w:pPr>
       <w:r>
         <w:rPr>
           <w:rStyle w:val="CodeChar"/>
           <w:b w:val="0"/>
           <w:bCs/>
-          <w:highlight w:val="yellow"/>
         </w:rPr>
         <w:t>Has a</w:t>
       </w:r>
       <w:r>
         <w:rPr>
           <w:rStyle w:val="CodeChar"/>
-          <w:highlight w:val="yellow"/>
         </w:rPr>
         <w:t xml:space="preserve"> Price</w:t>
       </w:r>
       <w:r>
         <w:rPr>
           <w:rStyle w:val="CodeChar"/>
-          <w:highlight w:val="yellow"/>
         </w:rPr>
         <w:t xml:space="preserve"> – </w:t>
       </w:r>
       <w:r>
-        <w:rPr>
-          <w:highlight w:val="yellow"/>
-        </w:rPr>
         <w:t>a</w:t>
       </w:r>
       <w:r>
         <w:rPr>
           <w:rStyle w:val="CodeChar"/>
-          <w:highlight w:val="yellow"/>
         </w:rPr>
         <w:t xml:space="preserve"> decimal </w:t>
       </w:r>
       <w:r>
         <w:rPr>
           <w:b/>
-          <w:highlight w:val="yellow"/>
         </w:rPr>
         <w:t>(required)</w:t>
       </w:r>
@@ -836,116 +675,76 @@
           <w:ilvl w:val="0"/>
           <w:numId w:val="22"/>
         </w:numPr>
-        <w:rPr>
-          <w:highlight w:val="yellow"/>
-        </w:rPr>
-      </w:pPr>
-      <w:r>
-        <w:rPr>
-          <w:highlight w:val="yellow"/>
-        </w:rPr>
+      </w:pPr>
+      <w:r>
         <w:t xml:space="preserve">Has a </w:t>
       </w:r>
       <w:r>
         <w:rPr>
           <w:rStyle w:val="CodeChar"/>
-          <w:highlight w:val="yellow"/>
         </w:rPr>
         <w:t>Category</w:t>
       </w:r>
       <w:r>
         <w:rPr>
           <w:rStyle w:val="CodeChar"/>
-          <w:highlight w:val="yellow"/>
         </w:rPr>
         <w:t xml:space="preserve"> – </w:t>
       </w:r>
       <w:r>
-        <w:rPr>
-          <w:highlight w:val="yellow"/>
-        </w:rPr>
         <w:t>a</w:t>
       </w:r>
       <w:r>
-        <w:rPr>
-          <w:highlight w:val="yellow"/>
-        </w:rPr>
         <w:t>n</w:t>
       </w:r>
       <w:r>
         <w:rPr>
           <w:rStyle w:val="CodeChar"/>
-          <w:highlight w:val="yellow"/>
         </w:rPr>
         <w:t xml:space="preserve"> </w:t>
       </w:r>
       <w:r>
         <w:rPr>
           <w:rStyle w:val="CodeChar"/>
-          <w:highlight w:val="yellow"/>
         </w:rPr>
         <w:t>Enum</w:t>
       </w:r>
       <w:r>
         <w:rPr>
           <w:rStyle w:val="CodeChar"/>
-          <w:highlight w:val="yellow"/>
         </w:rPr>
         <w:t xml:space="preserve"> – </w:t>
       </w:r>
       <w:r>
-        <w:rPr>
-          <w:highlight w:val="yellow"/>
-        </w:rPr>
         <w:t>option between (</w:t>
       </w:r>
       <w:r>
-        <w:rPr>
-          <w:highlight w:val="yellow"/>
-        </w:rPr>
         <w:t>Shirt, Denim, Shorts</w:t>
       </w:r>
       <w:r>
-        <w:rPr>
-          <w:highlight w:val="yellow"/>
-        </w:rPr>
         <w:t>,</w:t>
       </w:r>
       <w:r>
-        <w:rPr>
-          <w:highlight w:val="yellow"/>
-        </w:rPr>
         <w:t xml:space="preserve"> </w:t>
       </w:r>
       <w:r>
-        <w:rPr>
-          <w:highlight w:val="yellow"/>
-        </w:rPr>
         <w:t>Jacket</w:t>
       </w:r>
       <w:r>
-        <w:rPr>
-          <w:highlight w:val="yellow"/>
-        </w:rPr>
         <w:t>)</w:t>
       </w:r>
       <w:r>
-        <w:rPr>
-          <w:highlight w:val="yellow"/>
-        </w:rPr>
         <w:t xml:space="preserve"> </w:t>
       </w:r>
       <w:r>
         <w:rPr>
           <w:b/>
-          <w:highlight w:val="yellow"/>
         </w:rPr>
         <w:t>(required)</w:t>
       </w:r>
       <w:r>
         <w:rPr>
           <w:b/>
-          <w:highlight w:val="yellow"/>
         </w:rPr>
         <w:t xml:space="preserve"> </w:t>
       </w:r>
@@ -957,86 +756,61 @@
           <w:ilvl w:val="0"/>
           <w:numId w:val="22"/>
         </w:numPr>
-        <w:rPr>
-          <w:highlight w:val="yellow"/>
-        </w:rPr>
-      </w:pPr>
-      <w:r>
-        <w:rPr>
-          <w:highlight w:val="yellow"/>
-        </w:rPr>
+      </w:pPr>
+      <w:r>
         <w:t xml:space="preserve">Has a </w:t>
       </w:r>
       <w:r>
         <w:rPr>
           <w:rStyle w:val="CodeChar"/>
-          <w:highlight w:val="yellow"/>
         </w:rPr>
         <w:t>Gender</w:t>
       </w:r>
       <w:r>
         <w:rPr>
           <w:rStyle w:val="CodeChar"/>
-          <w:highlight w:val="yellow"/>
         </w:rPr>
         <w:t xml:space="preserve"> – </w:t>
       </w:r>
       <w:r>
-        <w:rPr>
-          <w:highlight w:val="yellow"/>
-        </w:rPr>
         <w:t>a</w:t>
       </w:r>
       <w:r>
-        <w:rPr>
-          <w:highlight w:val="yellow"/>
-        </w:rPr>
         <w:t>n</w:t>
       </w:r>
       <w:r>
         <w:rPr>
           <w:rStyle w:val="CodeChar"/>
-          <w:highlight w:val="yellow"/>
         </w:rPr>
         <w:t xml:space="preserve"> </w:t>
       </w:r>
       <w:r>
         <w:rPr>
           <w:rStyle w:val="CodeChar"/>
-          <w:highlight w:val="yellow"/>
         </w:rPr>
         <w:t xml:space="preserve">Enum </w:t>
       </w:r>
       <w:r>
         <w:rPr>
           <w:rStyle w:val="CodeChar"/>
-          <w:highlight w:val="yellow"/>
         </w:rPr>
         <w:t xml:space="preserve">– </w:t>
       </w:r>
       <w:r>
-        <w:rPr>
-          <w:highlight w:val="yellow"/>
-        </w:rPr>
         <w:t>option between (Male and Female)</w:t>
       </w:r>
       <w:r>
-        <w:rPr>
-          <w:highlight w:val="yellow"/>
-        </w:rPr>
         <w:t xml:space="preserve"> </w:t>
       </w:r>
       <w:r>
         <w:rPr>
           <w:b/>
-          <w:highlight w:val="yellow"/>
         </w:rPr>
         <w:t>(required)</w:t>
       </w:r>
       <w:r>
         <w:rPr>
           <w:b/>
-          <w:highlight w:val="yellow"/>
         </w:rPr>
         <w:t xml:space="preserve"> </w:t>
       </w:r>
@@ -1046,39 +820,25 @@
         <w:jc w:val="both"/>
       </w:pPr>
       <w:r>
-        <w:rPr>
-          <w:highlight w:val="yellow"/>
-        </w:rPr>
         <w:t xml:space="preserve">Implement the entities with the </w:t>
       </w:r>
       <w:r>
         <w:rPr>
           <w:b/>
-          <w:highlight w:val="yellow"/>
         </w:rPr>
         <w:t>correct datatypes</w:t>
       </w:r>
       <w:r>
-        <w:rPr>
-          <w:highlight w:val="yellow"/>
-        </w:rPr>
         <w:t xml:space="preserve"> and their </w:t>
       </w:r>
       <w:r>
         <w:rPr>
           <w:b/>
-          <w:highlight w:val="yellow"/>
         </w:rPr>
         <w:t>relations</w:t>
       </w:r>
       <w:r>
-        <w:rPr>
-          <w:highlight w:val="yellow"/>
-        </w:rPr>
-        <w:t>.</w:t>
-      </w:r>
-      <w:r>
-        <w:t xml:space="preserve"> </w:t>
+        <w:t xml:space="preserve">. </w:t>
       </w:r>
     </w:p>
     <w:p>
@@ -1098,27 +858,15 @@
         <w:pStyle w:val="Heading3"/>
       </w:pPr>
       <w:r>
-        <w:rPr>
-          <w:highlight w:val="yellow"/>
-        </w:rPr>
         <w:t>Index</w:t>
       </w:r>
       <w:r>
-        <w:rPr>
-          <w:highlight w:val="yellow"/>
-        </w:rPr>
         <w:t xml:space="preserve"> Page</w:t>
       </w:r>
       <w:r>
-        <w:rPr>
-          <w:highlight w:val="yellow"/>
-        </w:rPr>
         <w:t xml:space="preserve"> </w:t>
       </w:r>
       <w:r>
-        <w:rPr>
-          <w:highlight w:val="yellow"/>
-        </w:rPr>
         <w:t>(logged out user)</w:t>
       </w:r>
     </w:p>
@@ -1175,21 +923,12 @@
         <w:pStyle w:val="Heading3"/>
       </w:pPr>
       <w:r>
-        <w:rPr>
-          <w:highlight w:val="yellow"/>
-        </w:rPr>
         <w:t xml:space="preserve">Login </w:t>
       </w:r>
       <w:r>
-        <w:rPr>
-          <w:highlight w:val="yellow"/>
-        </w:rPr>
         <w:t xml:space="preserve">Page </w:t>
       </w:r>
       <w:r>
-        <w:rPr>
-          <w:highlight w:val="yellow"/>
-        </w:rPr>
         <w:t>(logged out user)</w:t>
       </w:r>
     </w:p>
@@ -1246,28 +985,16 @@
         <w:pStyle w:val="Heading3"/>
       </w:pPr>
       <w:r>
-        <w:rPr>
-          <w:highlight w:val="yellow"/>
-        </w:rPr>
         <w:lastRenderedPageBreak/>
         <w:t xml:space="preserve">Register </w:t>
       </w:r>
       <w:r>
-        <w:rPr>
-          <w:highlight w:val="yellow"/>
-        </w:rPr>
         <w:t>Page</w:t>
       </w:r>
       <w:r>
-        <w:rPr>
-          <w:highlight w:val="yellow"/>
-        </w:rPr>
         <w:t xml:space="preserve"> </w:t>
       </w:r>
       <w:r>
-        <w:rPr>
-          <w:highlight w:val="yellow"/>
-        </w:rPr>
         <w:t>(logged out user)</w:t>
       </w:r>
     </w:p>
@@ -1326,14 +1053,12 @@
       <w:r>
         <w:rPr>
           <w:noProof/>
-          <w:highlight w:val="yellow"/>
         </w:rPr>
         <w:t>Home</w:t>
       </w:r>
       <w:r>
         <w:rPr>
           <w:noProof/>
-          <w:highlight w:val="yellow"/>
           <w:lang w:val="bg-BG"/>
         </w:rPr>
         <w:t xml:space="preserve"> </w:t>
@@ -1341,27 +1066,11 @@
       <w:r>
         <w:rPr>
           <w:noProof/>
-          <w:highlight w:val="yellow"/>
         </w:rPr>
         <w:t>Page</w:t>
       </w:r>
       <w:r>
-        <w:rPr>
-          <w:highlight w:val="yellow"/>
-        </w:rPr>
-        <w:t xml:space="preserve"> (</w:t>
-      </w:r>
-      <w:r>
-        <w:rPr>
-          <w:highlight w:val="cyan"/>
-        </w:rPr>
-        <w:t xml:space="preserve">logged in </w:t>
-      </w:r>
-      <w:r>
-        <w:rPr>
-          <w:highlight w:val="yellow"/>
-        </w:rPr>
-        <w:t>user)</w:t>
+        <w:t xml:space="preserve"> (logged in user)</w:t>
       </w:r>
     </w:p>
     <w:p>
@@ -1474,39 +1183,15 @@
         <w:pStyle w:val="Heading3"/>
       </w:pPr>
       <w:r>
-        <w:rPr>
-          <w:highlight w:val="yellow"/>
-        </w:rPr>
         <w:t xml:space="preserve">Add </w:t>
       </w:r>
       <w:r>
-        <w:rPr>
-          <w:highlight w:val="yellow"/>
-        </w:rPr>
         <w:t>Product</w:t>
       </w:r>
       <w:r>
-        <w:rPr>
-          <w:highlight w:val="yellow"/>
-        </w:rPr>
-        <w:t xml:space="preserve"> (</w:t>
-      </w:r>
-      <w:r>
-        <w:rPr>
-          <w:highlight w:val="cyan"/>
-        </w:rPr>
-        <w:t>logged in</w:t>
-      </w:r>
-      <w:r>
-        <w:rPr>
-          <w:highlight w:val="yellow"/>
-        </w:rPr>
-        <w:t xml:space="preserve"> user</w:t>
-      </w:r>
-      <w:r>
-        <w:rPr>
-          <w:highlight w:val="yellow"/>
-        </w:rPr>
+        <w:t xml:space="preserve"> (logged in user</w:t>
+      </w:r>
+      <w:r>
         <w:t>)</w:t>
       </w:r>
     </w:p>
@@ -1570,41 +1255,17 @@
         <w:pStyle w:val="Heading3"/>
       </w:pPr>
       <w:r>
-        <w:rPr>
-          <w:highlight w:val="yellow"/>
-        </w:rPr>
         <w:lastRenderedPageBreak/>
         <w:t>Product</w:t>
       </w:r>
       <w:r>
-        <w:rPr>
-          <w:highlight w:val="yellow"/>
-        </w:rPr>
         <w:t xml:space="preserve"> </w:t>
       </w:r>
       <w:r>
-        <w:rPr>
-          <w:highlight w:val="yellow"/>
-        </w:rPr>
         <w:t xml:space="preserve">Details </w:t>
       </w:r>
       <w:r>
-        <w:rPr>
-          <w:highlight w:val="yellow"/>
-        </w:rPr>
-        <w:t>Page (</w:t>
-      </w:r>
-      <w:r>
-        <w:rPr>
-          <w:highlight w:val="cyan"/>
-        </w:rPr>
-        <w:t xml:space="preserve">logged in </w:t>
-      </w:r>
-      <w:r>
-        <w:rPr>
-          <w:highlight w:val="yellow"/>
-        </w:rPr>
-        <w:t>user)</w:t>
+        <w:t>Page (logged in user)</w:t>
       </w:r>
     </w:p>
     <w:p>
@@ -1672,44 +1333,23 @@
     </w:p>
     <w:p>
       <w:r>
-        <w:rPr>
-          <w:highlight w:val="green"/>
-        </w:rPr>
         <w:lastRenderedPageBreak/>
         <w:t>T</w:t>
       </w:r>
       <w:r>
-        <w:rPr>
-          <w:highlight w:val="green"/>
-        </w:rPr>
         <w:t>he templates have been given to you in the application skeleton</w:t>
       </w:r>
       <w:r>
-        <w:rPr>
-          <w:highlight w:val="green"/>
-        </w:rPr>
         <w:t xml:space="preserve">, </w:t>
       </w:r>
       <w:r>
-        <w:rPr>
-          <w:highlight w:val="green"/>
-        </w:rPr>
         <w:t>so make sure you implement the</w:t>
       </w:r>
       <w:r>
-        <w:rPr>
-          <w:highlight w:val="green"/>
-        </w:rPr>
         <w:t xml:space="preserve"> pages</w:t>
       </w:r>
       <w:r>
-        <w:rPr>
-          <w:highlight w:val="green"/>
-        </w:rPr>
-        <w:t xml:space="preserve"> correctly</w:t>
-      </w:r>
-      <w:r>
-        <w:t>.</w:t>
+        <w:t xml:space="preserve"> correctly.</w:t>
       </w:r>
       <w:r>
         <w:t xml:space="preserve"> </w:t>
@@ -1719,31 +1359,21 @@
       <w:r>
         <w:rPr>
           <w:b/>
-          <w:highlight w:val="green"/>
         </w:rPr>
         <w:t>NOTE</w:t>
       </w:r>
       <w:r>
-        <w:rPr>
-          <w:highlight w:val="green"/>
-        </w:rPr>
         <w:t xml:space="preserve">: The templates should look </w:t>
       </w:r>
       <w:r>
         <w:rPr>
           <w:b/>
-          <w:highlight w:val="green"/>
         </w:rPr>
         <w:t>EXACTLY</w:t>
       </w:r>
       <w:r>
-        <w:rPr>
-          <w:highlight w:val="green"/>
-        </w:rPr>
         <w:t xml:space="preserve"> as shown above.</w:t>
       </w:r>
-      <w:bookmarkStart w:id="0" w:name="_GoBack"/>
-      <w:bookmarkEnd w:id="0"/>
     </w:p>
     <w:p>
       <w:r>
@@ -1798,57 +1428,34 @@
         <w:t>for you to write</w:t>
       </w:r>
       <w:r>
-        <w:t xml:space="preserve">. </w:t>
-      </w:r>
-      <w:r>
-        <w:rPr>
-          <w:highlight w:val="green"/>
-        </w:rPr>
-        <w:t xml:space="preserve">Only </w:t>
-      </w:r>
-      <w:r>
-        <w:rPr>
-          <w:b/>
-          <w:highlight w:val="green"/>
+        <w:t xml:space="preserve">. Only </w:t>
+      </w:r>
+      <w:r>
+        <w:rPr>
+          <w:b/>
         </w:rPr>
         <w:t>bootstrap</w:t>
       </w:r>
       <w:r>
-        <w:rPr>
-          <w:highlight w:val="green"/>
-        </w:rPr>
         <w:t xml:space="preserve"> </w:t>
       </w:r>
       <w:r>
-        <w:rPr>
-          <w:highlight w:val="green"/>
-        </w:rPr>
         <w:t xml:space="preserve">and the </w:t>
       </w:r>
       <w:r>
         <w:rPr>
           <w:b/>
           <w:noProof/>
-          <w:highlight w:val="green"/>
         </w:rPr>
         <w:t>given css</w:t>
       </w:r>
       <w:r>
-        <w:rPr>
-          <w:highlight w:val="green"/>
-        </w:rPr>
         <w:t xml:space="preserve"> are </w:t>
       </w:r>
       <w:r>
-        <w:rPr>
-          <w:highlight w:val="green"/>
-        </w:rPr>
         <w:t>enough</w:t>
       </w:r>
       <w:r>
-        <w:rPr>
-          <w:highlight w:val="green"/>
-        </w:rPr>
         <w:t>.</w:t>
       </w:r>
     </w:p>
@@ -2137,13 +1744,7 @@
       </w:r>
       <w:proofErr w:type="spellEnd"/>
       <w:r>
-        <w:t xml:space="preserve"> should redirect to </w:t>
-      </w:r>
-      <w:r>
-        <w:t>appropriate</w:t>
-      </w:r>
-      <w:r>
-        <w:t xml:space="preserve"> </w:t>
+        <w:t xml:space="preserve"> should redirect to appropriate </w:t>
       </w:r>
       <w:r>
         <w:rPr>
@@ -2732,10 +2333,7 @@
         <w:t>Product Details</w:t>
       </w:r>
       <w:r>
-        <w:t xml:space="preserve"> </w:t>
-      </w:r>
-      <w:r>
-        <w:t>page.</w:t>
+        <w:t xml:space="preserve"> page.</w:t>
       </w:r>
     </w:p>
     <w:p>
@@ -2932,13 +2530,7 @@
         <w:rPr>
           <w:b/>
         </w:rPr>
-        <w:t>product</w:t>
-      </w:r>
-      <w:r>
-        <w:rPr>
-          <w:b/>
-        </w:rPr>
-        <w:t xml:space="preserve"> creation</w:t>
+        <w:t>product creation</w:t>
       </w:r>
       <w:r>
         <w:t xml:space="preserve">, redirect to </w:t>
@@ -2954,28 +2546,7 @@
           <w:rFonts w:ascii="Consolas" w:hAnsi="Consolas"/>
           <w:b/>
         </w:rPr>
-        <w:t>/</w:t>
-      </w:r>
-      <w:r>
-        <w:rPr>
-          <w:rFonts w:ascii="Consolas" w:hAnsi="Consolas"/>
-          <w:b/>
-        </w:rPr>
-        <w:t>Products</w:t>
-      </w:r>
-      <w:r>
-        <w:rPr>
-          <w:rFonts w:ascii="Consolas" w:hAnsi="Consolas"/>
-          <w:b/>
-        </w:rPr>
-        <w:t>/</w:t>
-      </w:r>
-      <w:r>
-        <w:rPr>
-          <w:rFonts w:ascii="Consolas" w:hAnsi="Consolas"/>
-          <w:b/>
-        </w:rPr>
-        <w:t>Add</w:t>
+        <w:t>/Products/Add</w:t>
       </w:r>
       <w:r>
         <w:rPr>
@@ -3180,6 +2751,8 @@
       <w:r>
         <w:t>0 points.</w:t>
       </w:r>
+      <w:bookmarkStart w:id="0" w:name="_GoBack"/>
+      <w:bookmarkEnd w:id="0"/>
     </w:p>
     <w:sectPr>
       <w:headerReference w:type="even" r:id="rId15"/>
@@ -3367,7 +2940,7 @@
             </wp:anchor>
           </w:drawing>
         </mc:Choice>
-        <mc:Fallback xmlns:cx2="http://schemas.microsoft.com/office/drawing/2015/10/21/chartex" xmlns:cx3="http://schemas.microsoft.com/office/drawing/2016/5/9/chartex" xmlns:cx4="http://schemas.microsoft.com/office/drawing/2016/5/10/chartex" xmlns:cx5="http://schemas.microsoft.com/office/drawing/2016/5/11/chartex" xmlns:cx6="http://schemas.microsoft.com/office/drawing/2016/5/12/chartex" xmlns:cx7="http://schemas.microsoft.com/office/drawing/2016/5/13/chartex" xmlns:cx8="http://schemas.microsoft.com/office/drawing/2016/5/14/chartex" xmlns:aink="http://schemas.microsoft.com/office/drawing/2016/ink" xmlns:am3d="http://schemas.microsoft.com/office/drawing/2017/model3d" xmlns:w16cid="http://schemas.microsoft.com/office/word/2016/wordml/cid">
+        <mc:Fallback xmlns:w16cid="http://schemas.microsoft.com/office/word/2016/wordml/cid" xmlns:am3d="http://schemas.microsoft.com/office/drawing/2017/model3d" xmlns:aink="http://schemas.microsoft.com/office/drawing/2016/ink" xmlns:cx8="http://schemas.microsoft.com/office/drawing/2016/5/14/chartex" xmlns:cx7="http://schemas.microsoft.com/office/drawing/2016/5/13/chartex" xmlns:cx6="http://schemas.microsoft.com/office/drawing/2016/5/12/chartex" xmlns:cx5="http://schemas.microsoft.com/office/drawing/2016/5/11/chartex" xmlns:cx4="http://schemas.microsoft.com/office/drawing/2016/5/10/chartex" xmlns:cx3="http://schemas.microsoft.com/office/drawing/2016/5/9/chartex" xmlns:cx2="http://schemas.microsoft.com/office/drawing/2015/10/21/chartex">
           <w:pict>
             <v:line w14:anchorId="70ABAC71" id="Straight Connector 14" o:spid="_x0000_s1026" style="position:absolute;flip:y;z-index:251660288;visibility:visible;mso-wrap-style:square;mso-width-percent:0;mso-height-percent:0;mso-wrap-distance-left:9pt;mso-wrap-distance-top:-3e-5mm;mso-wrap-distance-right:9pt;mso-wrap-distance-bottom:-3e-5mm;mso-position-horizontal:absolute;mso-position-horizontal-relative:text;mso-position-vertical:absolute;mso-position-vertical-relative:text;mso-width-percent:0;mso-height-percent:0;mso-width-relative:page;mso-height-relative:page" from="-.1pt,5.2pt" to="520.7pt,5.2pt" o:gfxdata="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" strokecolor="#f37123" strokeweight="1pt">
               <v:stroke endcap="round"/>
@@ -3464,7 +3037,7 @@
                               <w:sz w:val="18"/>
                               <w:szCs w:val="18"/>
                             </w:rPr>
-                            <w:t>6</w:t>
+                            <w:t>7</w:t>
                           </w:r>
                           <w:r>
                             <w:rPr>
@@ -3590,7 +3163,7 @@
                         <w:sz w:val="18"/>
                         <w:szCs w:val="18"/>
                       </w:rPr>
-                      <w:t>6</w:t>
+                      <w:t>7</w:t>
                     </w:r>
                     <w:r>
                       <w:rPr>
@@ -3935,7 +3508,7 @@
                                 <wp:extent cx="168910" cy="201295"/>
                                 <wp:effectExtent l="0" t="0" r="2540" b="8255"/>
                                 <wp:docPr id="9" name="Picture 9">
-                                  <a:hlinkClick xmlns:a="http://schemas.openxmlformats.org/drawingml/2006/main" r:id="rId1"/>
+                                  <a:hlinkClick xmlns:a="http://schemas.openxmlformats.org/drawingml/2006/main" r:id="rId3"/>
                                 </wp:docPr>
                                 <wp:cNvGraphicFramePr>
                                   <a:graphicFrameLocks xmlns:a="http://schemas.openxmlformats.org/drawingml/2006/main" noChangeAspect="1"/>
@@ -9312,7 +8885,7 @@
 </file>
 
 <file path=customXml/itemProps1.xml><?xml version="1.0" encoding="utf-8"?>
-<ds:datastoreItem xmlns:ds="http://schemas.openxmlformats.org/officeDocument/2006/customXml" ds:itemID="{8F012DD6-754B-43B3-ABFB-D8FE21EC7048}">
+<ds:datastoreItem xmlns:ds="http://schemas.openxmlformats.org/officeDocument/2006/customXml" ds:itemID="{772E9CA1-EA3C-4E22-AF60-27656A25267B}">
   <ds:schemaRefs>
     <ds:schemaRef ds:uri="http://schemas.openxmlformats.org/officeDocument/2006/bibliography"/>
   </ds:schemaRefs>

</xml_diff>